<commit_message>
add navigation passing params
</commit_message>
<xml_diff>
--- a/documents/design/Home wealther design.docx
+++ b/documents/design/Home wealther design.docx
@@ -65,7 +65,42 @@
           <w:szCs w:val="20"/>
         </w:rPr>
       </w:pPr>
+    </w:p>
+    <w:p>
+      <w:pPr>
+        <w:rPr>
+          <w:sz w:val="20"/>
+          <w:szCs w:val="20"/>
+        </w:rPr>
+      </w:pPr>
+      <w:hyperlink r:id="rId4" w:history="1">
+        <w:r>
+          <w:rPr>
+            <w:rStyle w:val="Hyperlink"/>
+            <w:sz w:val="20"/>
+            <w:szCs w:val="20"/>
+          </w:rPr>
+          <w:t>https://github.com/kieuhua/SmartWeather</w:t>
+        </w:r>
+      </w:hyperlink>
+    </w:p>
+    <w:p>
+      <w:pPr>
+        <w:rPr>
+          <w:sz w:val="20"/>
+          <w:szCs w:val="20"/>
+        </w:rPr>
+      </w:pPr>
       <w:bookmarkStart w:id="0" w:name="_GoBack"/>
+      <w:bookmarkEnd w:id="0"/>
+    </w:p>
+    <w:p>
+      <w:pPr>
+        <w:rPr>
+          <w:sz w:val="20"/>
+          <w:szCs w:val="20"/>
+        </w:rPr>
+      </w:pPr>
       <w:r>
         <w:rPr>
           <w:sz w:val="20"/>
@@ -105,7 +140,6 @@
         <w:t>otherwise you have the same error.</w:t>
       </w:r>
     </w:p>
-    <w:bookmarkEnd w:id="0"/>
     <w:p>
       <w:pPr>
         <w:rPr>
@@ -1185,21 +1219,7 @@
           <w:sz w:val="20"/>
           <w:szCs w:val="20"/>
         </w:rPr>
-        <w:t>OpenWeatherMap.fetchLatLon</w:t>
-      </w:r>
-      <w:r>
-        <w:rPr>
-          <w:sz w:val="20"/>
-          <w:szCs w:val="20"/>
-        </w:rPr>
-        <w:t>Fo</w:t>
-      </w:r>
-      <w:r>
-        <w:rPr>
-          <w:sz w:val="20"/>
-          <w:szCs w:val="20"/>
-        </w:rPr>
-        <w:t>rcast</w:t>
+        <w:t>OpenWeatherMap.fetchLatLonForcast</w:t>
       </w:r>
       <w:proofErr w:type="spellEnd"/>
       <w:r>
@@ -1295,6 +1315,7 @@
           <w:sz w:val="20"/>
           <w:szCs w:val="20"/>
         </w:rPr>
+        <w:lastRenderedPageBreak/>
         <w:t>_</w:t>
       </w:r>
       <w:proofErr w:type="spellStart"/>
@@ -1417,7 +1438,6 @@
           <w:sz w:val="20"/>
           <w:szCs w:val="20"/>
         </w:rPr>
-        <w:lastRenderedPageBreak/>
         <w:t>render(</w:t>
       </w:r>
       <w:proofErr w:type="gramEnd"/>
@@ -1845,7 +1865,7 @@
           <w:szCs w:val="20"/>
         </w:rPr>
       </w:pPr>
-      <w:hyperlink r:id="rId4" w:history="1">
+      <w:hyperlink r:id="rId5" w:history="1">
         <w:r>
           <w:rPr>
             <w:rStyle w:val="Hyperlink"/>

</xml_diff>